<commit_message>
anotações e desenvolvimento sobre funções
</commit_message>
<xml_diff>
--- a/Primeiras Páginas Interativas com JavaScript/04 - funções/anotações.docx
+++ b/Primeiras Páginas Interativas com JavaScript/04 - funções/anotações.docx
@@ -2,7 +2,985 @@
 <file path=word/document.xml><?xml version="1.0" encoding="utf-8"?>
 <w:document xmlns:wpc="http://schemas.microsoft.com/office/word/2010/wordprocessingCanvas" xmlns:cx="http://schemas.microsoft.com/office/drawing/2014/chartex" xmlns:cx1="http://schemas.microsoft.com/office/drawing/2015/9/8/chartex" xmlns:cx2="http://schemas.microsoft.com/office/drawing/2015/10/21/chartex" xmlns:cx3="http://schemas.microsoft.com/office/drawing/2016/5/9/chartex" xmlns:cx4="http://schemas.microsoft.com/office/drawing/2016/5/10/chartex" xmlns:cx5="http://schemas.microsoft.com/office/drawing/2016/5/11/chartex" xmlns:cx6="http://schemas.microsoft.com/office/drawing/2016/5/12/chartex" xmlns:cx7="http://schemas.microsoft.com/office/drawing/2016/5/13/chartex" xmlns:cx8="http://schemas.microsoft.com/office/drawing/2016/5/14/chartex" xmlns:mc="http://schemas.openxmlformats.org/markup-compatibility/2006" xmlns:aink="http://schemas.microsoft.com/office/drawing/2016/ink" xmlns:am3d="http://schemas.microsoft.com/office/drawing/2017/model3d" xmlns:o="urn:schemas-microsoft-com:office:office" xmlns:oel="http://schemas.microsoft.com/office/2019/extlst" xmlns:r="http://schemas.openxmlformats.org/officeDocument/2006/relationships" xmlns:m="http://schemas.openxmlformats.org/officeDocument/2006/math" xmlns:v="urn:schemas-microsoft-com:vml" xmlns:wp14="http://schemas.microsoft.com/office/word/2010/wordprocessingDrawing" xmlns:wp="http://schemas.openxmlformats.org/drawingml/2006/wordprocessingDrawing" xmlns:w10="urn:schemas-microsoft-com:office:word" xmlns:w="http://schemas.openxmlformats.org/wordprocessingml/2006/main" xmlns:w14="http://schemas.microsoft.com/office/word/2010/wordml" xmlns:w15="http://schemas.microsoft.com/office/word/2012/wordml" xmlns:w16cex="http://schemas.microsoft.com/office/word/2018/wordml/cex" xmlns:w16cid="http://schemas.microsoft.com/office/word/2016/wordml/cid" xmlns:w16="http://schemas.microsoft.com/office/word/2018/wordml" xmlns:w16sdtdh="http://schemas.microsoft.com/office/word/2020/wordml/sdtdatahash" xmlns:w16se="http://schemas.microsoft.com/office/word/2015/wordml/symex" xmlns:wpg="http://schemas.microsoft.com/office/word/2010/wordprocessingGroup" xmlns:wpi="http://schemas.microsoft.com/office/word/2010/wordprocessingInk" xmlns:wne="http://schemas.microsoft.com/office/word/2006/wordml" xmlns:wps="http://schemas.microsoft.com/office/word/2010/wordprocessingShape" mc:Ignorable="w14 w15 w16se w16cid w16 w16cex w16sdtdh wp14">
   <w:body>
-    <w:p/>
+    <w:p>
+      <w:pPr>
+        <w:pStyle w:val="ListParagraph"/>
+        <w:numPr>
+          <w:ilvl w:val="0"/>
+          <w:numId w:val="1"/>
+        </w:numPr>
+        <w:ind w:left="360"/>
+        <w:rPr>
+          <w:lang w:val="pt-BR"/>
+        </w:rPr>
+      </w:pPr>
+      <w:r>
+        <w:rPr>
+          <w:lang w:val="pt-BR"/>
+        </w:rPr>
+        <w:t>As funções são um bloco de código que podemos chamar a qualquer momento</w:t>
+      </w:r>
+    </w:p>
+    <w:p>
+      <w:pPr>
+        <w:pStyle w:val="ListParagraph"/>
+        <w:numPr>
+          <w:ilvl w:val="0"/>
+          <w:numId w:val="1"/>
+        </w:numPr>
+        <w:ind w:left="360"/>
+        <w:rPr>
+          <w:lang w:val="pt-BR"/>
+        </w:rPr>
+      </w:pPr>
+      <w:r>
+        <w:rPr>
+          <w:lang w:val="pt-BR"/>
+        </w:rPr>
+        <w:t xml:space="preserve">Como </w:t>
+      </w:r>
+      <w:r>
+        <w:rPr>
+          <w:lang w:val="pt-BR"/>
+        </w:rPr>
+        <w:t>criar</w:t>
+      </w:r>
+      <w:r>
+        <w:rPr>
+          <w:lang w:val="pt-BR"/>
+        </w:rPr>
+        <w:t xml:space="preserve"> uma função</w:t>
+      </w:r>
+      <w:r>
+        <w:rPr>
+          <w:lang w:val="pt-BR"/>
+        </w:rPr>
+        <w:t>:</w:t>
+      </w:r>
+    </w:p>
+    <w:p>
+      <w:pPr>
+        <w:pStyle w:val="ListParagraph"/>
+        <w:ind w:left="360"/>
+        <w:rPr>
+          <w:b/>
+          <w:bCs/>
+          <w:lang w:val="pt-BR"/>
+        </w:rPr>
+      </w:pPr>
+      <w:proofErr w:type="spellStart"/>
+      <w:r>
+        <w:rPr>
+          <w:b/>
+          <w:bCs/>
+          <w:color w:val="FF0000"/>
+          <w:lang w:val="pt-BR"/>
+        </w:rPr>
+        <w:t>f</w:t>
+      </w:r>
+      <w:r>
+        <w:rPr>
+          <w:b/>
+          <w:bCs/>
+          <w:color w:val="FF0000"/>
+          <w:lang w:val="pt-BR"/>
+        </w:rPr>
+        <w:t>unction</w:t>
+      </w:r>
+      <w:proofErr w:type="spellEnd"/>
+      <w:r>
+        <w:rPr>
+          <w:b/>
+          <w:bCs/>
+          <w:color w:val="FF0000"/>
+          <w:lang w:val="pt-BR"/>
+        </w:rPr>
+        <w:t xml:space="preserve"> </w:t>
+      </w:r>
+      <w:r>
+        <w:rPr>
+          <w:b/>
+          <w:bCs/>
+          <w:lang w:val="pt-BR"/>
+        </w:rPr>
+        <w:t>nome-da-função</w:t>
+      </w:r>
+      <w:r>
+        <w:rPr>
+          <w:b/>
+          <w:bCs/>
+          <w:lang w:val="pt-BR"/>
+        </w:rPr>
+        <w:t>(</w:t>
+      </w:r>
+      <w:r>
+        <w:rPr>
+          <w:b/>
+          <w:bCs/>
+          <w:color w:val="FF0000"/>
+          <w:lang w:val="pt-BR"/>
+        </w:rPr>
+        <w:t>parâmetro</w:t>
+      </w:r>
+      <w:r>
+        <w:rPr>
+          <w:b/>
+          <w:bCs/>
+          <w:color w:val="FF0000"/>
+          <w:lang w:val="pt-BR"/>
+        </w:rPr>
+        <w:t>1, parâmetro2, ...</w:t>
+      </w:r>
+      <w:r>
+        <w:rPr>
+          <w:b/>
+          <w:bCs/>
+          <w:lang w:val="pt-BR"/>
+        </w:rPr>
+        <w:t>) {</w:t>
+      </w:r>
+    </w:p>
+    <w:p>
+      <w:pPr>
+        <w:pStyle w:val="ListParagraph"/>
+        <w:ind w:left="360"/>
+        <w:rPr>
+          <w:b/>
+          <w:bCs/>
+          <w:lang w:val="pt-BR"/>
+        </w:rPr>
+      </w:pPr>
+      <w:r>
+        <w:rPr>
+          <w:lang w:val="pt-BR"/>
+        </w:rPr>
+        <w:tab/>
+      </w:r>
+      <w:r>
+        <w:rPr>
+          <w:b/>
+          <w:bCs/>
+          <w:color w:val="FF0000"/>
+          <w:lang w:val="pt-BR"/>
+        </w:rPr>
+        <w:t>bloco de código</w:t>
+      </w:r>
+      <w:r>
+        <w:rPr>
+          <w:b/>
+          <w:bCs/>
+          <w:color w:val="FF0000"/>
+          <w:lang w:val="pt-BR"/>
+        </w:rPr>
+        <w:t>;</w:t>
+      </w:r>
+    </w:p>
+    <w:p>
+      <w:pPr>
+        <w:pStyle w:val="ListParagraph"/>
+        <w:ind w:left="360"/>
+        <w:rPr>
+          <w:lang w:val="pt-BR"/>
+        </w:rPr>
+      </w:pPr>
+      <w:r>
+        <w:rPr>
+          <w:lang w:val="pt-BR"/>
+        </w:rPr>
+        <w:t>}</w:t>
+      </w:r>
+    </w:p>
+    <w:p>
+      <w:pPr>
+        <w:pStyle w:val="ListParagraph"/>
+        <w:numPr>
+          <w:ilvl w:val="0"/>
+          <w:numId w:val="1"/>
+        </w:numPr>
+        <w:ind w:left="360"/>
+        <w:rPr>
+          <w:lang w:val="pt-BR"/>
+        </w:rPr>
+      </w:pPr>
+      <w:r>
+        <w:rPr>
+          <w:lang w:val="pt-BR"/>
+        </w:rPr>
+        <w:t>Exemplo:</w:t>
+      </w:r>
+    </w:p>
+    <w:p>
+      <w:pPr>
+        <w:pStyle w:val="ListParagraph"/>
+        <w:ind w:left="360"/>
+        <w:rPr>
+          <w:lang w:val="pt-BR"/>
+        </w:rPr>
+      </w:pPr>
+      <w:r>
+        <w:rPr>
+          <w:lang w:val="pt-BR"/>
+        </w:rPr>
+        <w:t xml:space="preserve">Function </w:t>
+      </w:r>
+      <w:proofErr w:type="spellStart"/>
+      <w:r>
+        <w:rPr>
+          <w:lang w:val="pt-BR"/>
+        </w:rPr>
+        <w:t>sayMyName</w:t>
+      </w:r>
+      <w:proofErr w:type="spellEnd"/>
+      <w:r>
+        <w:rPr>
+          <w:lang w:val="pt-BR"/>
+        </w:rPr>
+        <w:t>(</w:t>
+      </w:r>
+      <w:proofErr w:type="spellStart"/>
+      <w:r>
+        <w:rPr>
+          <w:lang w:val="pt-BR"/>
+        </w:rPr>
+        <w:t>name</w:t>
+      </w:r>
+      <w:proofErr w:type="spellEnd"/>
+      <w:r>
+        <w:rPr>
+          <w:lang w:val="pt-BR"/>
+        </w:rPr>
+        <w:t>) {</w:t>
+      </w:r>
+    </w:p>
+    <w:p>
+      <w:pPr>
+        <w:pStyle w:val="ListParagraph"/>
+        <w:ind w:left="360"/>
+      </w:pPr>
+      <w:r>
+        <w:rPr>
+          <w:lang w:val="pt-BR"/>
+        </w:rPr>
+        <w:tab/>
+      </w:r>
+      <w:r>
+        <w:t>c</w:t>
+      </w:r>
+      <w:r>
+        <w:t>onsole.log (‘Your name i</w:t>
+      </w:r>
+      <w:r>
+        <w:t>s’ + name);</w:t>
+      </w:r>
+    </w:p>
+    <w:p>
+      <w:pPr>
+        <w:pStyle w:val="ListParagraph"/>
+        <w:ind w:left="360"/>
+        <w:rPr>
+          <w:lang w:val="pt-BR"/>
+        </w:rPr>
+      </w:pPr>
+      <w:r>
+        <w:rPr>
+          <w:lang w:val="pt-BR"/>
+        </w:rPr>
+        <w:t>}</w:t>
+      </w:r>
+    </w:p>
+    <w:p>
+      <w:pPr>
+        <w:pStyle w:val="ListParagraph"/>
+        <w:numPr>
+          <w:ilvl w:val="0"/>
+          <w:numId w:val="1"/>
+        </w:numPr>
+        <w:ind w:left="360"/>
+        <w:rPr>
+          <w:lang w:val="pt-BR"/>
+        </w:rPr>
+      </w:pPr>
+      <w:r>
+        <w:rPr>
+          <w:lang w:val="pt-BR"/>
+        </w:rPr>
+        <w:t>Outro exemplo:</w:t>
+      </w:r>
+    </w:p>
+    <w:p>
+      <w:pPr>
+        <w:pStyle w:val="ListParagraph"/>
+        <w:ind w:left="360"/>
+        <w:rPr>
+          <w:lang w:val="pt-BR"/>
+        </w:rPr>
+      </w:pPr>
+      <w:proofErr w:type="spellStart"/>
+      <w:r>
+        <w:rPr>
+          <w:lang w:val="pt-BR"/>
+        </w:rPr>
+        <w:t>function</w:t>
+      </w:r>
+      <w:proofErr w:type="spellEnd"/>
+      <w:r>
+        <w:rPr>
+          <w:lang w:val="pt-BR"/>
+        </w:rPr>
+        <w:t xml:space="preserve"> quadrado(valor) {</w:t>
+      </w:r>
+    </w:p>
+    <w:p>
+      <w:pPr>
+        <w:pStyle w:val="ListParagraph"/>
+        <w:ind w:left="360"/>
+        <w:rPr>
+          <w:lang w:val="pt-BR"/>
+        </w:rPr>
+      </w:pPr>
+      <w:r>
+        <w:rPr>
+          <w:lang w:val="pt-BR"/>
+        </w:rPr>
+        <w:tab/>
+      </w:r>
+      <w:proofErr w:type="spellStart"/>
+      <w:r>
+        <w:rPr>
+          <w:b/>
+          <w:bCs/>
+          <w:color w:val="FF0000"/>
+          <w:lang w:val="pt-BR"/>
+        </w:rPr>
+        <w:t>return</w:t>
+      </w:r>
+      <w:proofErr w:type="spellEnd"/>
+      <w:r>
+        <w:rPr>
+          <w:b/>
+          <w:bCs/>
+          <w:color w:val="FF0000"/>
+          <w:lang w:val="pt-BR"/>
+        </w:rPr>
+        <w:t xml:space="preserve"> </w:t>
+      </w:r>
+      <w:r>
+        <w:rPr>
+          <w:lang w:val="pt-BR"/>
+        </w:rPr>
+        <w:t>valor * valor;</w:t>
+      </w:r>
+    </w:p>
+    <w:p>
+      <w:pPr>
+        <w:pStyle w:val="ListParagraph"/>
+        <w:ind w:left="360"/>
+        <w:rPr>
+          <w:lang w:val="pt-BR"/>
+        </w:rPr>
+      </w:pPr>
+      <w:r>
+        <w:rPr>
+          <w:lang w:val="pt-BR"/>
+        </w:rPr>
+        <w:t>}</w:t>
+      </w:r>
+    </w:p>
+    <w:p>
+      <w:pPr>
+        <w:pStyle w:val="ListParagraph"/>
+        <w:numPr>
+          <w:ilvl w:val="0"/>
+          <w:numId w:val="1"/>
+        </w:numPr>
+        <w:ind w:left="360"/>
+        <w:rPr>
+          <w:b/>
+          <w:bCs/>
+          <w:lang w:val="pt-BR"/>
+        </w:rPr>
+      </w:pPr>
+      <w:r>
+        <w:rPr>
+          <w:lang w:val="pt-BR"/>
+        </w:rPr>
+        <w:t>Chamar uma função:</w:t>
+      </w:r>
+    </w:p>
+    <w:p>
+      <w:pPr>
+        <w:pStyle w:val="ListParagraph"/>
+        <w:ind w:left="360"/>
+        <w:rPr>
+          <w:b/>
+          <w:bCs/>
+          <w:color w:val="FF0000"/>
+          <w:lang w:val="pt-BR"/>
+        </w:rPr>
+      </w:pPr>
+      <w:r>
+        <w:rPr>
+          <w:b/>
+          <w:bCs/>
+          <w:color w:val="FF0000"/>
+          <w:lang w:val="pt-BR"/>
+        </w:rPr>
+        <w:t>nome-da-função(</w:t>
+      </w:r>
+      <w:r>
+        <w:rPr>
+          <w:b/>
+          <w:bCs/>
+          <w:color w:val="FF0000"/>
+          <w:lang w:val="pt-BR"/>
+        </w:rPr>
+        <w:t>parâmetro caso houver</w:t>
+      </w:r>
+      <w:r>
+        <w:rPr>
+          <w:b/>
+          <w:bCs/>
+          <w:color w:val="FF0000"/>
+          <w:lang w:val="pt-BR"/>
+        </w:rPr>
+        <w:t>)</w:t>
+      </w:r>
+    </w:p>
+    <w:p>
+      <w:pPr>
+        <w:pStyle w:val="ListParagraph"/>
+        <w:numPr>
+          <w:ilvl w:val="0"/>
+          <w:numId w:val="1"/>
+        </w:numPr>
+        <w:ind w:left="360"/>
+        <w:rPr>
+          <w:lang w:val="pt-BR"/>
+        </w:rPr>
+      </w:pPr>
+      <w:r>
+        <w:rPr>
+          <w:lang w:val="pt-BR"/>
+        </w:rPr>
+        <w:t xml:space="preserve">As funções são um </w:t>
+      </w:r>
+      <w:r>
+        <w:rPr>
+          <w:b/>
+          <w:bCs/>
+          <w:color w:val="FF0000"/>
+          <w:lang w:val="pt-BR"/>
+        </w:rPr>
+        <w:t>objeto</w:t>
+      </w:r>
+      <w:r>
+        <w:rPr>
+          <w:lang w:val="pt-BR"/>
+        </w:rPr>
+        <w:t xml:space="preserve"> do tipo </w:t>
+      </w:r>
+      <w:proofErr w:type="spellStart"/>
+      <w:r>
+        <w:rPr>
+          <w:b/>
+          <w:bCs/>
+          <w:lang w:val="pt-BR"/>
+        </w:rPr>
+        <w:t>function</w:t>
+      </w:r>
+      <w:proofErr w:type="spellEnd"/>
+    </w:p>
+    <w:p>
+      <w:pPr>
+        <w:pStyle w:val="ListParagraph"/>
+        <w:numPr>
+          <w:ilvl w:val="0"/>
+          <w:numId w:val="1"/>
+        </w:numPr>
+        <w:ind w:left="360"/>
+        <w:rPr>
+          <w:lang w:val="pt-BR"/>
+        </w:rPr>
+      </w:pPr>
+      <w:r>
+        <w:rPr>
+          <w:lang w:val="pt-BR"/>
+        </w:rPr>
+        <w:t>Conseguimos passar uma função para outras variáveis, como parâmetro de outra função</w:t>
+      </w:r>
+    </w:p>
+    <w:p>
+      <w:pPr>
+        <w:pStyle w:val="ListParagraph"/>
+        <w:numPr>
+          <w:ilvl w:val="0"/>
+          <w:numId w:val="1"/>
+        </w:numPr>
+        <w:ind w:left="360"/>
+        <w:rPr>
+          <w:lang w:val="pt-BR"/>
+        </w:rPr>
+      </w:pPr>
+      <w:r>
+        <w:rPr>
+          <w:lang w:val="pt-BR"/>
+        </w:rPr>
+        <w:t xml:space="preserve">Podemos </w:t>
+      </w:r>
+      <w:r>
+        <w:rPr>
+          <w:lang w:val="pt-BR"/>
+        </w:rPr>
+        <w:t>sobrepor a função, criando outra com o mesmo nome</w:t>
+      </w:r>
+    </w:p>
+    <w:p>
+      <w:pPr>
+        <w:pStyle w:val="ListParagraph"/>
+        <w:ind w:left="360"/>
+        <w:rPr>
+          <w:lang w:val="pt-BR"/>
+        </w:rPr>
+      </w:pPr>
+      <w:r>
+        <w:rPr>
+          <w:lang w:val="pt-BR"/>
+        </w:rPr>
+        <w:t>Exemplo:</w:t>
+      </w:r>
+    </w:p>
+    <w:p>
+      <w:pPr>
+        <w:pStyle w:val="ListParagraph"/>
+        <w:ind w:left="360"/>
+        <w:rPr>
+          <w:lang w:val="pt-BR"/>
+        </w:rPr>
+      </w:pPr>
+      <w:proofErr w:type="spellStart"/>
+      <w:r>
+        <w:rPr>
+          <w:lang w:val="pt-BR"/>
+        </w:rPr>
+        <w:t>main</w:t>
+      </w:r>
+      <w:proofErr w:type="spellEnd"/>
+      <w:r>
+        <w:rPr>
+          <w:lang w:val="pt-BR"/>
+        </w:rPr>
+        <w:t xml:space="preserve"> (função declarada em outra parte do código) = </w:t>
+      </w:r>
+      <w:proofErr w:type="spellStart"/>
+      <w:r>
+        <w:rPr>
+          <w:lang w:val="pt-BR"/>
+        </w:rPr>
+        <w:t>function</w:t>
+      </w:r>
+      <w:proofErr w:type="spellEnd"/>
+      <w:r>
+        <w:rPr>
+          <w:lang w:val="pt-BR"/>
+        </w:rPr>
+        <w:t>() {</w:t>
+      </w:r>
+    </w:p>
+    <w:p>
+      <w:pPr>
+        <w:pStyle w:val="ListParagraph"/>
+        <w:ind w:left="360"/>
+        <w:rPr>
+          <w:lang w:val="pt-BR"/>
+        </w:rPr>
+      </w:pPr>
+      <w:r>
+        <w:rPr>
+          <w:lang w:val="pt-BR"/>
+        </w:rPr>
+        <w:tab/>
+        <w:t>console.log(1);</w:t>
+      </w:r>
+    </w:p>
+    <w:p>
+      <w:pPr>
+        <w:pStyle w:val="ListParagraph"/>
+        <w:ind w:left="360"/>
+        <w:rPr>
+          <w:lang w:val="pt-BR"/>
+        </w:rPr>
+      </w:pPr>
+      <w:r>
+        <w:rPr>
+          <w:lang w:val="pt-BR"/>
+        </w:rPr>
+        <w:t>}</w:t>
+      </w:r>
+    </w:p>
+    <w:p>
+      <w:pPr>
+        <w:pStyle w:val="ListParagraph"/>
+        <w:numPr>
+          <w:ilvl w:val="0"/>
+          <w:numId w:val="1"/>
+        </w:numPr>
+        <w:ind w:left="360"/>
+        <w:rPr>
+          <w:color w:val="FF0000"/>
+          <w:lang w:val="pt-BR"/>
+        </w:rPr>
+      </w:pPr>
+      <w:r>
+        <w:rPr>
+          <w:b/>
+          <w:bCs/>
+          <w:color w:val="FF0000"/>
+          <w:lang w:val="pt-BR"/>
+        </w:rPr>
+        <w:t>Função imediatamente invocada</w:t>
+      </w:r>
+      <w:r>
+        <w:rPr>
+          <w:b/>
+          <w:bCs/>
+          <w:color w:val="FF0000"/>
+          <w:lang w:val="pt-BR"/>
+        </w:rPr>
+        <w:t xml:space="preserve"> </w:t>
+      </w:r>
+      <w:r>
+        <w:rPr>
+          <w:lang w:val="pt-BR"/>
+        </w:rPr>
+        <w:t>(envolvida por parênteses)</w:t>
+      </w:r>
+      <w:r>
+        <w:rPr>
+          <w:b/>
+          <w:bCs/>
+          <w:lang w:val="pt-BR"/>
+        </w:rPr>
+        <w:t>:</w:t>
+      </w:r>
+    </w:p>
+    <w:p>
+      <w:pPr>
+        <w:pStyle w:val="ListParagraph"/>
+        <w:ind w:left="360"/>
+        <w:rPr>
+          <w:lang w:val="pt-BR"/>
+        </w:rPr>
+      </w:pPr>
+      <w:r>
+        <w:rPr>
+          <w:b/>
+          <w:bCs/>
+          <w:color w:val="FF0000"/>
+          <w:lang w:val="pt-BR"/>
+        </w:rPr>
+        <w:t>(</w:t>
+      </w:r>
+      <w:proofErr w:type="spellStart"/>
+      <w:r>
+        <w:rPr>
+          <w:lang w:val="pt-BR"/>
+        </w:rPr>
+        <w:t>function</w:t>
+      </w:r>
+      <w:proofErr w:type="spellEnd"/>
+      <w:r>
+        <w:rPr>
+          <w:lang w:val="pt-BR"/>
+        </w:rPr>
+        <w:t xml:space="preserve"> nome-da-função() {</w:t>
+      </w:r>
+    </w:p>
+    <w:p>
+      <w:pPr>
+        <w:pStyle w:val="ListParagraph"/>
+        <w:ind w:left="360"/>
+        <w:rPr>
+          <w:lang w:val="pt-BR"/>
+        </w:rPr>
+      </w:pPr>
+      <w:r>
+        <w:rPr>
+          <w:lang w:val="pt-BR"/>
+        </w:rPr>
+        <w:tab/>
+        <w:t>bloco de código;</w:t>
+      </w:r>
+    </w:p>
+    <w:p>
+      <w:pPr>
+        <w:pStyle w:val="ListParagraph"/>
+        <w:ind w:left="360"/>
+        <w:rPr>
+          <w:b/>
+          <w:bCs/>
+          <w:color w:val="FF0000"/>
+          <w:lang w:val="pt-BR"/>
+        </w:rPr>
+      </w:pPr>
+      <w:r>
+        <w:rPr>
+          <w:lang w:val="pt-BR"/>
+        </w:rPr>
+        <w:t>}</w:t>
+      </w:r>
+      <w:r>
+        <w:rPr>
+          <w:b/>
+          <w:bCs/>
+          <w:color w:val="FF0000"/>
+          <w:lang w:val="pt-BR"/>
+        </w:rPr>
+        <w:t>)()</w:t>
+      </w:r>
+    </w:p>
+    <w:p>
+      <w:pPr>
+        <w:pStyle w:val="ListParagraph"/>
+        <w:numPr>
+          <w:ilvl w:val="0"/>
+          <w:numId w:val="1"/>
+        </w:numPr>
+        <w:ind w:left="360"/>
+        <w:rPr>
+          <w:lang w:val="pt-BR"/>
+        </w:rPr>
+      </w:pPr>
+      <w:r>
+        <w:rPr>
+          <w:lang w:val="pt-BR"/>
+        </w:rPr>
+        <w:t>Uma função nesse formato já é criada e executada, não havendo a necessidade de ser chamada no código</w:t>
+      </w:r>
+    </w:p>
+    <w:p>
+      <w:pPr>
+        <w:pStyle w:val="ListParagraph"/>
+        <w:numPr>
+          <w:ilvl w:val="0"/>
+          <w:numId w:val="1"/>
+        </w:numPr>
+        <w:ind w:left="360"/>
+        <w:rPr>
+          <w:lang w:val="pt-BR"/>
+        </w:rPr>
+      </w:pPr>
+      <w:r>
+        <w:rPr>
+          <w:lang w:val="pt-BR"/>
+        </w:rPr>
+        <w:t xml:space="preserve">Você pode remover o </w:t>
+      </w:r>
+      <w:r>
+        <w:rPr>
+          <w:b/>
+          <w:bCs/>
+          <w:color w:val="FF0000"/>
+          <w:lang w:val="pt-BR"/>
+        </w:rPr>
+        <w:t>nome</w:t>
+      </w:r>
+      <w:r>
+        <w:rPr>
+          <w:b/>
+          <w:bCs/>
+          <w:lang w:val="pt-BR"/>
+        </w:rPr>
+        <w:t xml:space="preserve"> </w:t>
+      </w:r>
+      <w:r>
+        <w:rPr>
+          <w:lang w:val="pt-BR"/>
+        </w:rPr>
+        <w:t xml:space="preserve">de uma função imediatamente invocada, transformando-a em uma </w:t>
+      </w:r>
+      <w:r>
+        <w:rPr>
+          <w:b/>
+          <w:bCs/>
+          <w:color w:val="FF0000"/>
+          <w:lang w:val="pt-BR"/>
+        </w:rPr>
+        <w:t>função não nomeada</w:t>
+      </w:r>
+      <w:r>
+        <w:rPr>
+          <w:lang w:val="pt-BR"/>
+        </w:rPr>
+        <w:t>, pois como usamos o nome somente para chamá-la, nesse caso não há a necessidade de chamar</w:t>
+      </w:r>
+    </w:p>
+    <w:p>
+      <w:pPr>
+        <w:pStyle w:val="ListParagraph"/>
+        <w:numPr>
+          <w:ilvl w:val="0"/>
+          <w:numId w:val="1"/>
+        </w:numPr>
+        <w:ind w:left="360"/>
+        <w:rPr>
+          <w:lang w:val="pt-BR"/>
+        </w:rPr>
+      </w:pPr>
+      <w:r>
+        <w:rPr>
+          <w:lang w:val="pt-BR"/>
+        </w:rPr>
+        <w:t xml:space="preserve">Essas funções são bastante usadas na programação web, quando há um código no seu programa que você quer </w:t>
+      </w:r>
+      <w:r>
+        <w:rPr>
+          <w:b/>
+          <w:bCs/>
+          <w:color w:val="FF0000"/>
+          <w:lang w:val="pt-BR"/>
+        </w:rPr>
+        <w:t>executar uma vez só</w:t>
+      </w:r>
+    </w:p>
+    <w:p>
+      <w:pPr>
+        <w:pStyle w:val="ListParagraph"/>
+        <w:numPr>
+          <w:ilvl w:val="0"/>
+          <w:numId w:val="1"/>
+        </w:numPr>
+        <w:ind w:left="360"/>
+        <w:rPr>
+          <w:lang w:val="pt-BR"/>
+        </w:rPr>
+      </w:pPr>
+      <w:r>
+        <w:rPr>
+          <w:lang w:val="pt-BR"/>
+        </w:rPr>
+        <w:t xml:space="preserve">Quando a função tem como objetivo </w:t>
+      </w:r>
+      <w:r>
+        <w:rPr>
+          <w:b/>
+          <w:bCs/>
+          <w:lang w:val="pt-BR"/>
+        </w:rPr>
+        <w:t>executar uma ação</w:t>
+      </w:r>
+      <w:r>
+        <w:rPr>
+          <w:lang w:val="pt-BR"/>
+        </w:rPr>
+        <w:t>, criamos seu nome com</w:t>
+      </w:r>
+      <w:r>
+        <w:rPr>
+          <w:lang w:val="pt-BR"/>
+        </w:rPr>
+        <w:t xml:space="preserve">o um </w:t>
+      </w:r>
+      <w:r>
+        <w:rPr>
+          <w:b/>
+          <w:bCs/>
+          <w:lang w:val="pt-BR"/>
+        </w:rPr>
+        <w:t>verbo</w:t>
+      </w:r>
+    </w:p>
+    <w:p>
+      <w:pPr>
+        <w:pStyle w:val="ListParagraph"/>
+        <w:ind w:left="360"/>
+        <w:rPr>
+          <w:lang w:val="pt-BR"/>
+        </w:rPr>
+      </w:pPr>
+      <w:r>
+        <w:rPr>
+          <w:lang w:val="pt-BR"/>
+        </w:rPr>
+        <w:t>Exemplo:</w:t>
+      </w:r>
+    </w:p>
+    <w:p>
+      <w:pPr>
+        <w:pStyle w:val="ListParagraph"/>
+        <w:ind w:left="360"/>
+        <w:rPr>
+          <w:lang w:val="pt-BR"/>
+        </w:rPr>
+      </w:pPr>
+      <w:proofErr w:type="spellStart"/>
+      <w:r>
+        <w:rPr>
+          <w:lang w:val="pt-BR"/>
+        </w:rPr>
+        <w:t>function</w:t>
+      </w:r>
+      <w:proofErr w:type="spellEnd"/>
+      <w:r>
+        <w:rPr>
+          <w:lang w:val="pt-BR"/>
+        </w:rPr>
+        <w:t xml:space="preserve"> </w:t>
+      </w:r>
+      <w:proofErr w:type="spellStart"/>
+      <w:r>
+        <w:rPr>
+          <w:lang w:val="pt-BR"/>
+        </w:rPr>
+        <w:t>escreverMeuNome</w:t>
+      </w:r>
+      <w:proofErr w:type="spellEnd"/>
+      <w:r>
+        <w:rPr>
+          <w:lang w:val="pt-BR"/>
+        </w:rPr>
+        <w:t xml:space="preserve"> (nome) {</w:t>
+      </w:r>
+    </w:p>
+    <w:p>
+      <w:pPr>
+        <w:pStyle w:val="ListParagraph"/>
+        <w:ind w:left="360"/>
+        <w:rPr>
+          <w:lang w:val="pt-BR"/>
+        </w:rPr>
+      </w:pPr>
+      <w:r>
+        <w:rPr>
+          <w:lang w:val="pt-BR"/>
+        </w:rPr>
+        <w:tab/>
+        <w:t>console.log(‘Meu nome é: ‘ + nome);</w:t>
+      </w:r>
+    </w:p>
+    <w:p>
+      <w:pPr>
+        <w:pStyle w:val="ListParagraph"/>
+        <w:ind w:left="360"/>
+        <w:rPr>
+          <w:lang w:val="pt-BR"/>
+        </w:rPr>
+      </w:pPr>
+      <w:r>
+        <w:rPr>
+          <w:lang w:val="pt-BR"/>
+        </w:rPr>
+        <w:t>}</w:t>
+      </w:r>
+    </w:p>
+    <w:p>
+      <w:pPr>
+        <w:pStyle w:val="ListParagraph"/>
+        <w:ind w:left="360"/>
+        <w:rPr>
+          <w:lang w:val="pt-BR"/>
+        </w:rPr>
+      </w:pPr>
+    </w:p>
     <w:sectPr>
       <w:pgSz w:w="11906" w:h="16838"/>
       <w:pgMar w:top="1440" w:right="1440" w:bottom="1440" w:left="1440" w:header="720" w:footer="720" w:gutter="0"/>
@@ -11,6 +989,127 @@
     </w:sectPr>
   </w:body>
 </w:document>
+</file>
+
+<file path=word/numbering.xml><?xml version="1.0" encoding="utf-8"?>
+<w:numbering xmlns:wpc="http://schemas.microsoft.com/office/word/2010/wordprocessingCanvas" xmlns:cx="http://schemas.microsoft.com/office/drawing/2014/chartex" xmlns:cx1="http://schemas.microsoft.com/office/drawing/2015/9/8/chartex" xmlns:cx2="http://schemas.microsoft.com/office/drawing/2015/10/21/chartex" xmlns:cx3="http://schemas.microsoft.com/office/drawing/2016/5/9/chartex" xmlns:cx4="http://schemas.microsoft.com/office/drawing/2016/5/10/chartex" xmlns:cx5="http://schemas.microsoft.com/office/drawing/2016/5/11/chartex" xmlns:cx6="http://schemas.microsoft.com/office/drawing/2016/5/12/chartex" xmlns:cx7="http://schemas.microsoft.com/office/drawing/2016/5/13/chartex" xmlns:cx8="http://schemas.microsoft.com/office/drawing/2016/5/14/chartex" xmlns:mc="http://schemas.openxmlformats.org/markup-compatibility/2006" xmlns:aink="http://schemas.microsoft.com/office/drawing/2016/ink" xmlns:am3d="http://schemas.microsoft.com/office/drawing/2017/model3d" xmlns:o="urn:schemas-microsoft-com:office:office" xmlns:oel="http://schemas.microsoft.com/office/2019/extlst" xmlns:r="http://schemas.openxmlformats.org/officeDocument/2006/relationships" xmlns:m="http://schemas.openxmlformats.org/officeDocument/2006/math" xmlns:v="urn:schemas-microsoft-com:vml" xmlns:wp14="http://schemas.microsoft.com/office/word/2010/wordprocessingDrawing" xmlns:wp="http://schemas.openxmlformats.org/drawingml/2006/wordprocessingDrawing" xmlns:w10="urn:schemas-microsoft-com:office:word" xmlns:w="http://schemas.openxmlformats.org/wordprocessingml/2006/main" xmlns:w14="http://schemas.microsoft.com/office/word/2010/wordml" xmlns:w15="http://schemas.microsoft.com/office/word/2012/wordml" xmlns:w16cex="http://schemas.microsoft.com/office/word/2018/wordml/cex" xmlns:w16cid="http://schemas.microsoft.com/office/word/2016/wordml/cid" xmlns:w16="http://schemas.microsoft.com/office/word/2018/wordml" xmlns:w16sdtdh="http://schemas.microsoft.com/office/word/2020/wordml/sdtdatahash" xmlns:w16se="http://schemas.microsoft.com/office/word/2015/wordml/symex" xmlns:wpg="http://schemas.microsoft.com/office/word/2010/wordprocessingGroup" xmlns:wpi="http://schemas.microsoft.com/office/word/2010/wordprocessingInk" xmlns:wne="http://schemas.microsoft.com/office/word/2006/wordml" xmlns:wps="http://schemas.microsoft.com/office/word/2010/wordprocessingShape" mc:Ignorable="w14 w15 w16se w16cid w16 w16cex w16sdtdh wp14">
+  <w:abstractNum w:abstractNumId="0" w15:restartNumberingAfterBreak="0">
+    <w:nsid w:val="4AD8774C"/>
+    <w:multiLevelType w:val="hybridMultilevel"/>
+    <w:tmpl w:val="2FAAD61E"/>
+    <w:lvl w:ilvl="0" w:tplc="04090001">
+      <w:start w:val="1"/>
+      <w:numFmt w:val="bullet"/>
+      <w:lvlText w:val=""/>
+      <w:lvlJc w:val="left"/>
+      <w:pPr>
+        <w:ind w:left="720" w:hanging="360"/>
+      </w:pPr>
+      <w:rPr>
+        <w:rFonts w:ascii="Symbol" w:hAnsi="Symbol" w:hint="default"/>
+      </w:rPr>
+    </w:lvl>
+    <w:lvl w:ilvl="1" w:tplc="04090003" w:tentative="1">
+      <w:start w:val="1"/>
+      <w:numFmt w:val="bullet"/>
+      <w:lvlText w:val="o"/>
+      <w:lvlJc w:val="left"/>
+      <w:pPr>
+        <w:ind w:left="1440" w:hanging="360"/>
+      </w:pPr>
+      <w:rPr>
+        <w:rFonts w:ascii="Courier New" w:hAnsi="Courier New" w:cs="Courier New" w:hint="default"/>
+      </w:rPr>
+    </w:lvl>
+    <w:lvl w:ilvl="2" w:tplc="04090005" w:tentative="1">
+      <w:start w:val="1"/>
+      <w:numFmt w:val="bullet"/>
+      <w:lvlText w:val=""/>
+      <w:lvlJc w:val="left"/>
+      <w:pPr>
+        <w:ind w:left="2160" w:hanging="360"/>
+      </w:pPr>
+      <w:rPr>
+        <w:rFonts w:ascii="Wingdings" w:hAnsi="Wingdings" w:hint="default"/>
+      </w:rPr>
+    </w:lvl>
+    <w:lvl w:ilvl="3" w:tplc="04090001" w:tentative="1">
+      <w:start w:val="1"/>
+      <w:numFmt w:val="bullet"/>
+      <w:lvlText w:val=""/>
+      <w:lvlJc w:val="left"/>
+      <w:pPr>
+        <w:ind w:left="2880" w:hanging="360"/>
+      </w:pPr>
+      <w:rPr>
+        <w:rFonts w:ascii="Symbol" w:hAnsi="Symbol" w:hint="default"/>
+      </w:rPr>
+    </w:lvl>
+    <w:lvl w:ilvl="4" w:tplc="04090003" w:tentative="1">
+      <w:start w:val="1"/>
+      <w:numFmt w:val="bullet"/>
+      <w:lvlText w:val="o"/>
+      <w:lvlJc w:val="left"/>
+      <w:pPr>
+        <w:ind w:left="3600" w:hanging="360"/>
+      </w:pPr>
+      <w:rPr>
+        <w:rFonts w:ascii="Courier New" w:hAnsi="Courier New" w:cs="Courier New" w:hint="default"/>
+      </w:rPr>
+    </w:lvl>
+    <w:lvl w:ilvl="5" w:tplc="04090005" w:tentative="1">
+      <w:start w:val="1"/>
+      <w:numFmt w:val="bullet"/>
+      <w:lvlText w:val=""/>
+      <w:lvlJc w:val="left"/>
+      <w:pPr>
+        <w:ind w:left="4320" w:hanging="360"/>
+      </w:pPr>
+      <w:rPr>
+        <w:rFonts w:ascii="Wingdings" w:hAnsi="Wingdings" w:hint="default"/>
+      </w:rPr>
+    </w:lvl>
+    <w:lvl w:ilvl="6" w:tplc="04090001" w:tentative="1">
+      <w:start w:val="1"/>
+      <w:numFmt w:val="bullet"/>
+      <w:lvlText w:val=""/>
+      <w:lvlJc w:val="left"/>
+      <w:pPr>
+        <w:ind w:left="5040" w:hanging="360"/>
+      </w:pPr>
+      <w:rPr>
+        <w:rFonts w:ascii="Symbol" w:hAnsi="Symbol" w:hint="default"/>
+      </w:rPr>
+    </w:lvl>
+    <w:lvl w:ilvl="7" w:tplc="04090003" w:tentative="1">
+      <w:start w:val="1"/>
+      <w:numFmt w:val="bullet"/>
+      <w:lvlText w:val="o"/>
+      <w:lvlJc w:val="left"/>
+      <w:pPr>
+        <w:ind w:left="5760" w:hanging="360"/>
+      </w:pPr>
+      <w:rPr>
+        <w:rFonts w:ascii="Courier New" w:hAnsi="Courier New" w:cs="Courier New" w:hint="default"/>
+      </w:rPr>
+    </w:lvl>
+    <w:lvl w:ilvl="8" w:tplc="04090005" w:tentative="1">
+      <w:start w:val="1"/>
+      <w:numFmt w:val="bullet"/>
+      <w:lvlText w:val=""/>
+      <w:lvlJc w:val="left"/>
+      <w:pPr>
+        <w:ind w:left="6480" w:hanging="360"/>
+      </w:pPr>
+      <w:rPr>
+        <w:rFonts w:ascii="Wingdings" w:hAnsi="Wingdings" w:hint="default"/>
+      </w:rPr>
+    </w:lvl>
+  </w:abstractNum>
+  <w:num w:numId="1" w16cid:durableId="290674698">
+    <w:abstractNumId w:val="0"/>
+  </w:num>
+</w:numbering>
 </file>
 
 <file path=word/styles.xml><?xml version="1.0" encoding="utf-8"?>
@@ -439,6 +1538,17 @@
     <w:semiHidden/>
     <w:unhideWhenUsed/>
   </w:style>
+  <w:style w:type="paragraph" w:styleId="ListParagraph">
+    <w:name w:val="List Paragraph"/>
+    <w:basedOn w:val="Normal"/>
+    <w:uiPriority w:val="34"/>
+    <w:qFormat/>
+    <w:rsid w:val="008E4196"/>
+    <w:pPr>
+      <w:ind w:left="720"/>
+      <w:contextualSpacing/>
+    </w:pPr>
+  </w:style>
 </w:styles>
 </file>
 

</xml_diff>